<commit_message>
made some changes to that word doc
</commit_message>
<xml_diff>
--- a/QueryingMSSqlServer2012-UdemyNotes-220708.docx
+++ b/QueryingMSSqlServer2012-UdemyNotes-220708.docx
@@ -1632,6 +1632,14 @@
       <w:pPr>
         <w:spacing w:after="0"/>
       </w:pPr>
+    </w:p>
+    <w:p>
+      <w:pPr>
+        <w:spacing w:after="0"/>
+      </w:pPr>
+      <w:r>
+        <w:t xml:space="preserve">Something going on with the video.  It is spinning and spinning.  </w:t>
+      </w:r>
     </w:p>
     <w:p>
       <w:pPr>

</xml_diff>

<commit_message>
Made more changes, this time insert vs add at end
</commit_message>
<xml_diff>
--- a/QueryingMSSqlServer2012-UdemyNotes-220708.docx
+++ b/QueryingMSSqlServer2012-UdemyNotes-220708.docx
@@ -1399,8 +1399,35 @@
       <w:pPr>
         <w:spacing w:after="0"/>
       </w:pPr>
-      <w:r>
-        <w:lastRenderedPageBreak/>
+    </w:p>
+    <w:p>
+      <w:pPr>
+        <w:spacing w:after="0"/>
+      </w:pPr>
+      <w:r>
+        <w:t>Insert some random stuff here and see what happens</w:t>
+      </w:r>
+    </w:p>
+    <w:p>
+      <w:pPr>
+        <w:spacing w:after="0"/>
+      </w:pPr>
+    </w:p>
+    <w:p>
+      <w:pPr>
+        <w:spacing w:after="0"/>
+      </w:pPr>
+    </w:p>
+    <w:p>
+      <w:pPr>
+        <w:spacing w:after="0"/>
+      </w:pPr>
+    </w:p>
+    <w:p>
+      <w:pPr>
+        <w:spacing w:after="0"/>
+      </w:pPr>
+      <w:r>
         <w:t>Data file (.</w:t>
       </w:r>
       <w:proofErr w:type="spellStart"/>

</xml_diff>